<commit_message>
chore: 修复 office viewer 文件在 ghpages 里无法访问
</commit_message>
<xml_diff>
--- a/examples/static/simple.docx
+++ b/examples/static/simple.docx
@@ -1,3 +1,418 @@
+
+<file path=word/document.xml><?xml version="1.0" encoding="utf-8"?>
+<w:document xmlns:wpc="http://schemas.microsoft.com/office/word/2010/wordprocessingCanvas" xmlns:cx="http://schemas.microsoft.com/office/drawing/2014/chartex" xmlns:cx1="http://schemas.microsoft.com/office/drawing/2015/9/8/chartex" xmlns:cx2="http://schemas.microsoft.com/office/drawing/2015/10/21/chartex" xmlns:cx3="http://schemas.microsoft.com/office/drawing/2016/5/9/chartex" xmlns:cx4="http://schemas.microsoft.com/office/drawing/2016/5/10/chartex" xmlns:cx5="http://schemas.microsoft.com/office/drawing/2016/5/11/chartex" xmlns:cx6="http://schemas.microsoft.com/office/drawing/2016/5/12/chartex" xmlns:cx7="http://schemas.microsoft.com/office/drawing/2016/5/13/chartex" xmlns:cx8="http://schemas.microsoft.com/office/drawing/2016/5/14/chartex" xmlns:mc="http://schemas.openxmlformats.org/markup-compatibility/2006" xmlns:aink="http://schemas.microsoft.com/office/drawing/2016/ink" xmlns:am3d="http://schemas.microsoft.com/office/drawing/2017/model3d" xmlns:o="urn:schemas-microsoft-com:office:office" xmlns:oel="http://schemas.microsoft.com/office/2019/extlst" xmlns:r="http://schemas.openxmlformats.org/officeDocument/2006/relationships" xmlns:m="http://schemas.openxmlformats.org/officeDocument/2006/math" xmlns:v="urn:schemas-microsoft-com:vml" xmlns:wp14="http://schemas.microsoft.com/office/word/2010/wordprocessingDrawing" xmlns:wp="http://schemas.openxmlformats.org/drawingml/2006/wordprocessingDrawing" xmlns:w10="urn:schemas-microsoft-com:office:word" xmlns:w="http://schemas.openxmlformats.org/wordprocessingml/2006/main" xmlns:w14="http://schemas.microsoft.com/office/word/2010/wordml" xmlns:w15="http://schemas.microsoft.com/office/word/2012/wordml" xmlns:w16cex="http://schemas.microsoft.com/office/word/2018/wordml/cex" xmlns:w16cid="http://schemas.microsoft.com/office/word/2016/wordml/cid" xmlns:w16="http://schemas.microsoft.com/office/word/2018/wordml" xmlns:w16du="http://schemas.microsoft.com/office/word/2023/wordml/word16du" xmlns:w16sdtdh="http://schemas.microsoft.com/office/word/2020/wordml/sdtdatahash" xmlns:w16se="http://schemas.microsoft.com/office/word/2015/wordml/symex" xmlns:wpg="http://schemas.microsoft.com/office/word/2010/wordprocessingGroup" xmlns:wpi="http://schemas.microsoft.com/office/word/2010/wordprocessingInk" xmlns:wne="http://schemas.microsoft.com/office/word/2006/wordml" xmlns:wps="http://schemas.microsoft.com/office/word/2010/wordprocessingShape" mc:Ignorable="w14 w15 w16se w16cid w16 w16cex w16sdtdh wp14">
+  <w:body>
+    <w:p/>
+    <w:tbl>
+      <w:tblPr>
+        <w:tblStyle w:val="TableGrid"/>
+        <w:tblW w:w="0" w:type="auto"/>
+        <w:tblLook w:val="04A0" w:firstRow="1" w:lastRow="0" w:firstColumn="1" w:lastColumn="0" w:noHBand="0" w:noVBand="1"/>
+      </w:tblPr>
+      <w:tblGrid>
+        <w:gridCol w:w="2840"/>
+        <w:gridCol w:w="2841"/>
+        <w:gridCol w:w="3056"/>
+      </w:tblGrid>
+      <w:tr>
+        <w:tc>
+          <w:tcPr>
+            <w:tcW w:w="2840" w:type="dxa"/>
+          </w:tcPr>
+          <w:p>
+            <w:r>
+              <w:t>head</w:t>
+            </w:r>
+          </w:p>
+        </w:tc>
+        <w:tc>
+          <w:tcPr>
+            <w:tcW w:w="2841" w:type="dxa"/>
+          </w:tcPr>
+          <w:p>
+            <w:hyperlink r:id="rId6" w:history="1">
+              <w:r>
+                <w:rPr>
+                  <w:rStyle w:val="Hyperlink"/>
+                </w:rPr>
+                <w:t>amis</w:t>
+              </w:r>
+            </w:hyperlink>
+            <w:bookmarkStart w:id="0" w:name="bm"/>
+            <w:bookmarkEnd w:id="0"/>
+          </w:p>
+        </w:tc>
+        <w:tc>
+          <w:tcPr>
+            <w:tcW w:w="2841" w:type="dxa"/>
+          </w:tcPr>
+          <w:p/>
+        </w:tc>
+      </w:tr>
+      <w:tr>
+        <w:tc>
+          <w:tcPr>
+            <w:tcW w:w="5681" w:type="dxa"/>
+            <w:gridSpan w:val="2"/>
+          </w:tcPr>
+          <w:p>
+            <w:pPr>
+              <w:jc w:val="center"/>
+            </w:pPr>
+            <w:r>
+              <w:t>content</w:t>
+            </w:r>
+          </w:p>
+        </w:tc>
+        <w:tc>
+          <w:tcPr>
+            <w:tcW w:w="2841" w:type="dxa"/>
+          </w:tcPr>
+          <w:p/>
+        </w:tc>
+      </w:tr>
+      <w:tr>
+        <w:tc>
+          <w:tcPr>
+            <w:tcW w:w="2840" w:type="dxa"/>
+          </w:tcPr>
+          <w:p>
+            <w:pPr>
+              <w:numPr>
+                <w:ilvl w:val="0"/>
+                <w:numId w:val="1"/>
+              </w:numPr>
+            </w:pPr>
+            <w:r>
+              <w:t>L1</w:t>
+            </w:r>
+          </w:p>
+          <w:p>
+            <w:pPr>
+              <w:numPr>
+                <w:ilvl w:val="1"/>
+                <w:numId w:val="1"/>
+              </w:numPr>
+              <w:tabs>
+                <w:tab w:val="left" w:pos="425"/>
+              </w:tabs>
+            </w:pPr>
+            <w:r>
+              <w:rPr>
+                <w:rFonts w:hint="eastAsia"/>
+              </w:rPr>
+              <w:t>L</w:t>
+            </w:r>
+            <w:r>
+              <w:t>1.1</w:t>
+            </w:r>
+          </w:p>
+          <w:p>
+            <w:pPr>
+              <w:numPr>
+                <w:ilvl w:val="0"/>
+                <w:numId w:val="1"/>
+              </w:numPr>
+            </w:pPr>
+            <w:r>
+              <w:t>L2</w:t>
+            </w:r>
+          </w:p>
+        </w:tc>
+        <w:tc>
+          <w:tcPr>
+            <w:tcW w:w="2841" w:type="dxa"/>
+          </w:tcPr>
+          <w:p>
+            <w:pPr>
+              <w:rPr>
+                <w:sz w:val="21"/>
+                <w:szCs w:val="21"/>
+              </w:rPr>
+            </w:pPr>
+            <w:r>
+              <w:rPr>
+                <w:sz w:val="21"/>
+                <w:szCs w:val="21"/>
+              </w:rPr>
+              <w:t>large</w:t>
+            </w:r>
+          </w:p>
+          <w:p>
+            <w:pPr>
+              <w:rPr>
+                <w:i/>
+                <w:iCs/>
+                <w:sz w:val="21"/>
+                <w:szCs w:val="21"/>
+              </w:rPr>
+            </w:pPr>
+            <w:r>
+              <w:rPr>
+                <w:i/>
+                <w:iCs/>
+                <w:sz w:val="21"/>
+                <w:szCs w:val="21"/>
+              </w:rPr>
+              <w:t>italic</w:t>
+            </w:r>
+          </w:p>
+          <w:p>
+            <w:pPr>
+              <w:rPr>
+                <w:sz w:val="21"/>
+                <w:szCs w:val="21"/>
+                <w:u w:val="single"/>
+              </w:rPr>
+            </w:pPr>
+            <w:r>
+              <w:rPr>
+                <w:sz w:val="21"/>
+                <w:szCs w:val="21"/>
+                <w:u w:val="single"/>
+              </w:rPr>
+              <w:t>underline</w:t>
+            </w:r>
+          </w:p>
+          <w:p>
+            <w:pPr>
+              <w:rPr>
+                <w:strike/>
+                <w:sz w:val="21"/>
+                <w:szCs w:val="21"/>
+              </w:rPr>
+            </w:pPr>
+            <w:r>
+              <w:rPr>
+                <w:strike/>
+                <w:sz w:val="21"/>
+                <w:szCs w:val="21"/>
+              </w:rPr>
+              <w:t>strikethrough</w:t>
+            </w:r>
+          </w:p>
+          <w:p>
+            <w:pPr>
+              <w:rPr>
+                <w:sz w:val="21"/>
+                <w:szCs w:val="21"/>
+                <w:vertAlign w:val="superscript"/>
+              </w:rPr>
+            </w:pPr>
+            <w:r>
+              <w:rPr>
+                <w:sz w:val="21"/>
+                <w:szCs w:val="21"/>
+              </w:rPr>
+              <w:t>X</w:t>
+            </w:r>
+            <w:r>
+              <w:rPr>
+                <w:sz w:val="21"/>
+                <w:szCs w:val="21"/>
+                <w:vertAlign w:val="subscript"/>
+              </w:rPr>
+              <w:t>2</w:t>
+            </w:r>
+            <w:r>
+              <w:rPr>
+                <w:sz w:val="21"/>
+                <w:szCs w:val="21"/>
+                <w:vertAlign w:val="subscript"/>
+              </w:rPr>
+              <w:t xml:space="preserve"> </w:t>
+            </w:r>
+            <w:proofErr w:type="spellStart"/>
+            <w:r>
+              <w:rPr>
+                <w:sz w:val="21"/>
+                <w:szCs w:val="21"/>
+              </w:rPr>
+              <w:t>X</w:t>
+            </w:r>
+            <w:r>
+              <w:rPr>
+                <w:sz w:val="21"/>
+                <w:szCs w:val="21"/>
+                <w:vertAlign w:val="superscript"/>
+              </w:rPr>
+              <w:t>2</w:t>
+            </w:r>
+            <w:proofErr w:type="spellEnd"/>
+          </w:p>
+        </w:tc>
+        <w:tc>
+          <w:tcPr>
+            <w:tcW w:w="2841" w:type="dxa"/>
+            <w:vMerge w:val="restart"/>
+          </w:tcPr>
+          <w:p>
+            <w:r>
+              <w:rPr>
+                <w:noProof/>
+              </w:rPr>
+              <w:drawing>
+                <wp:inline distT="0" distB="0" distL="0" distR="0" wp14:anchorId="04737B1B" wp14:editId="73212B42">
+                  <wp:extent cx="1803400" cy="558800"/>
+                  <wp:effectExtent l="0" t="0" r="0" b="0"/>
+                  <wp:docPr id="1" name="Picture 1" descr="Logo&#10;&#10;Description automatically generated"/>
+                  <wp:cNvGraphicFramePr>
+                    <a:graphicFrameLocks xmlns:a="http://schemas.openxmlformats.org/drawingml/2006/main" noChangeAspect="1"/>
+                  </wp:cNvGraphicFramePr>
+                  <a:graphic xmlns:a="http://schemas.openxmlformats.org/drawingml/2006/main">
+                    <a:graphicData uri="http://schemas.openxmlformats.org/drawingml/2006/picture">
+                      <pic:pic xmlns:pic="http://schemas.openxmlformats.org/drawingml/2006/picture">
+                        <pic:nvPicPr>
+                          <pic:cNvPr id="1" name="Picture 1" descr="Logo&#10;&#10;Description automatically generated"/>
+                          <pic:cNvPicPr/>
+                        </pic:nvPicPr>
+                        <pic:blipFill>
+                          <a:blip r:embed="rId7">
+                            <a:extLst>
+                              <a:ext uri="{28A0092B-C50C-407E-A947-70E740481C1C}">
+                                <a14:useLocalDpi xmlns:a14="http://schemas.microsoft.com/office/drawing/2010/main" val="0"/>
+                              </a:ext>
+                            </a:extLst>
+                          </a:blip>
+                          <a:stretch>
+                            <a:fillRect/>
+                          </a:stretch>
+                        </pic:blipFill>
+                        <pic:spPr>
+                          <a:xfrm>
+                            <a:off x="0" y="0"/>
+                            <a:ext cx="1803400" cy="558800"/>
+                          </a:xfrm>
+                          <a:prstGeom prst="rect">
+                            <a:avLst/>
+                          </a:prstGeom>
+                        </pic:spPr>
+                      </pic:pic>
+                    </a:graphicData>
+                  </a:graphic>
+                </wp:inline>
+              </w:drawing>
+            </w:r>
+          </w:p>
+        </w:tc>
+      </w:tr>
+      <w:tr>
+        <w:tc>
+          <w:tcPr>
+            <w:tcW w:w="2840" w:type="dxa"/>
+          </w:tcPr>
+          <w:p>
+            <w:pPr>
+              <w:pStyle w:val="1customStyle"/>
+            </w:pPr>
+            <w:r>
+              <w:t>Custom   Style</w:t>
+            </w:r>
+          </w:p>
+        </w:tc>
+        <w:tc>
+          <w:tcPr>
+            <w:tcW w:w="2841" w:type="dxa"/>
+          </w:tcPr>
+          <w:p>
+            <w:pPr>
+              <w:pStyle w:val="1customStyle"/>
+              <w:shd w:val="clear" w:color="auto" w:fill="FBE4D5" w:themeFill="accent2" w:themeFillTint="33"/>
+              <w:rPr>
+                <w:b w:val="0"/>
+                <w:bCs/>
+              </w:rPr>
+            </w:pPr>
+            <w:r>
+              <w:rPr>
+                <w:b w:val="0"/>
+                <w:bCs/>
+              </w:rPr>
+              <w:t>shad</w:t>
+            </w:r>
+          </w:p>
+        </w:tc>
+        <w:tc>
+          <w:tcPr>
+            <w:tcW w:w="2841" w:type="dxa"/>
+            <w:vMerge/>
+          </w:tcPr>
+          <w:p/>
+        </w:tc>
+      </w:tr>
+      <w:tr>
+        <w:tc>
+          <w:tcPr>
+            <w:tcW w:w="2840" w:type="dxa"/>
+          </w:tcPr>
+          <w:p>
+            <w:pPr>
+              <w:pStyle w:val="1customStyle"/>
+              <w:pBdr>
+                <w:top w:val="single" w:sz="4" w:space="1" w:color="auto"/>
+                <w:left w:val="single" w:sz="4" w:space="4" w:color="auto"/>
+                <w:bottom w:val="single" w:sz="4" w:space="1" w:color="auto"/>
+                <w:right w:val="single" w:sz="4" w:space="4" w:color="auto"/>
+                <w:between w:val="single" w:sz="4" w:space="1" w:color="auto"/>
+                <w:bar w:val="single" w:sz="4" w:color="auto"/>
+              </w:pBdr>
+              <w:rPr>
+                <w:b w:val="0"/>
+                <w:bCs/>
+              </w:rPr>
+            </w:pPr>
+            <w:r>
+              <w:rPr>
+                <w:b w:val="0"/>
+                <w:bCs/>
+              </w:rPr>
+              <w:t>border</w:t>
+            </w:r>
+          </w:p>
+        </w:tc>
+        <w:tc>
+          <w:tcPr>
+            <w:tcW w:w="2841" w:type="dxa"/>
+          </w:tcPr>
+          <w:p>
+            <w:pPr>
+              <w:pStyle w:val="1customStyle"/>
+              <w:jc w:val="right"/>
+              <w:rPr>
+                <w:b w:val="0"/>
+                <w:bCs/>
+              </w:rPr>
+            </w:pPr>
+            <w:proofErr w:type="spellStart"/>
+            <w:r>
+              <w:rPr>
+                <w:b w:val="0"/>
+                <w:bCs/>
+              </w:rPr>
+              <w:t>alignRight</w:t>
+            </w:r>
+            <w:proofErr w:type="spellEnd"/>
+          </w:p>
+        </w:tc>
+        <w:tc>
+          <w:tcPr>
+            <w:tcW w:w="2841" w:type="dxa"/>
+            <w:vMerge/>
+          </w:tcPr>
+          <w:p/>
+        </w:tc>
+      </w:tr>
+    </w:tbl>
+    <w:p/>
+    <w:sectPr>
+      <w:pgSz w:w="11906" w:h="16838"/>
+      <w:pgMar w:top="1440" w:right="1440" w:bottom="1440" w:left="1440" w:header="720" w:footer="720" w:gutter="0"/>
+      <w:cols w:space="720"/>
+      <w:docGrid w:linePitch="360"/>
+    </w:sectPr>
+  </w:body>
+</w:document>
+</file>
 
 <file path=word/numbering.xml><?xml version="1.0" encoding="utf-8"?>
 <w:numbering xmlns:wpc="http://schemas.microsoft.com/office/word/2010/wordprocessingCanvas" xmlns:cx="http://schemas.microsoft.com/office/drawing/2014/chartex" xmlns:cx1="http://schemas.microsoft.com/office/drawing/2015/9/8/chartex" xmlns:cx2="http://schemas.microsoft.com/office/drawing/2015/10/21/chartex" xmlns:cx3="http://schemas.microsoft.com/office/drawing/2016/5/9/chartex" xmlns:cx4="http://schemas.microsoft.com/office/drawing/2016/5/10/chartex" xmlns:cx5="http://schemas.microsoft.com/office/drawing/2016/5/11/chartex" xmlns:cx6="http://schemas.microsoft.com/office/drawing/2016/5/12/chartex" xmlns:cx7="http://schemas.microsoft.com/office/drawing/2016/5/13/chartex" xmlns:cx8="http://schemas.microsoft.com/office/drawing/2016/5/14/chartex" xmlns:mc="http://schemas.openxmlformats.org/markup-compatibility/2006" xmlns:aink="http://schemas.microsoft.com/office/drawing/2016/ink" xmlns:am3d="http://schemas.microsoft.com/office/drawing/2017/model3d" xmlns:o="urn:schemas-microsoft-com:office:office" xmlns:oel="http://schemas.microsoft.com/office/2019/extlst" xmlns:r="http://schemas.openxmlformats.org/officeDocument/2006/relationships" xmlns:m="http://schemas.openxmlformats.org/officeDocument/2006/math" xmlns:v="urn:schemas-microsoft-com:vml" xmlns:wp14="http://schemas.microsoft.com/office/word/2010/wordprocessingDrawing" xmlns:wp="http://schemas.openxmlformats.org/drawingml/2006/wordprocessingDrawing" xmlns:w10="urn:schemas-microsoft-com:office:word" xmlns:w="http://schemas.openxmlformats.org/wordprocessingml/2006/main" xmlns:w14="http://schemas.microsoft.com/office/word/2010/wordml" xmlns:w15="http://schemas.microsoft.com/office/word/2012/wordml" xmlns:w16cex="http://schemas.microsoft.com/office/word/2018/wordml/cex" xmlns:w16cid="http://schemas.microsoft.com/office/word/2016/wordml/cid" xmlns:w16="http://schemas.microsoft.com/office/word/2018/wordml" xmlns:w16du="http://schemas.microsoft.com/office/word/2023/wordml/word16du" xmlns:w16sdtdh="http://schemas.microsoft.com/office/word/2020/wordml/sdtdatahash" xmlns:w16se="http://schemas.microsoft.com/office/word/2015/wordml/symex" xmlns:wpg="http://schemas.microsoft.com/office/word/2010/wordprocessingGroup" xmlns:wpi="http://schemas.microsoft.com/office/word/2010/wordprocessingInk" xmlns:wne="http://schemas.microsoft.com/office/word/2006/wordml" xmlns:wps="http://schemas.microsoft.com/office/word/2010/wordprocessingShape" mc:Ignorable="w14 w15 w16se w16cid w16 w16cex w16sdtdh wp14">
@@ -1647,6 +2062,262 @@
 </w:styles>
 </file>
 
+<file path=word/theme/theme1.xml><?xml version="1.0" encoding="utf-8"?>
+<a:theme xmlns:a="http://schemas.openxmlformats.org/drawingml/2006/main" name="Office 主题">
+  <a:themeElements>
+    <a:clrScheme name="Office">
+      <a:dk1>
+        <a:sysClr val="windowText" lastClr="000000"/>
+      </a:dk1>
+      <a:lt1>
+        <a:sysClr val="window" lastClr="FFFFFF"/>
+      </a:lt1>
+      <a:dk2>
+        <a:srgbClr val="44546A"/>
+      </a:dk2>
+      <a:lt2>
+        <a:srgbClr val="E7E6E6"/>
+      </a:lt2>
+      <a:accent1>
+        <a:srgbClr val="5B9BD5"/>
+      </a:accent1>
+      <a:accent2>
+        <a:srgbClr val="ED7D31"/>
+      </a:accent2>
+      <a:accent3>
+        <a:srgbClr val="A5A5A5"/>
+      </a:accent3>
+      <a:accent4>
+        <a:srgbClr val="FFC000"/>
+      </a:accent4>
+      <a:accent5>
+        <a:srgbClr val="4472C4"/>
+      </a:accent5>
+      <a:accent6>
+        <a:srgbClr val="70AD47"/>
+      </a:accent6>
+      <a:hlink>
+        <a:srgbClr val="0563C1"/>
+      </a:hlink>
+      <a:folHlink>
+        <a:srgbClr val="954F72"/>
+      </a:folHlink>
+    </a:clrScheme>
+    <a:fontScheme name="Office">
+      <a:majorFont>
+        <a:latin typeface="Calibri Light"/>
+        <a:ea typeface=""/>
+        <a:cs typeface=""/>
+        <a:font script="Jpan" typeface="ＭＳ ゴシック"/>
+        <a:font script="Hang" typeface="맑은 고딕"/>
+        <a:font script="Hans" typeface="宋体"/>
+        <a:font script="Hant" typeface="新細明體"/>
+        <a:font script="Arab" typeface="Times New Roman"/>
+        <a:font script="Hebr" typeface="Times New Roman"/>
+        <a:font script="Thai" typeface="Angsana New"/>
+        <a:font script="Ethi" typeface="Nyala"/>
+        <a:font script="Beng" typeface="Vrinda"/>
+        <a:font script="Gujr" typeface="Shruti"/>
+        <a:font script="Khmr" typeface="MoolBoran"/>
+        <a:font script="Knda" typeface="Tunga"/>
+        <a:font script="Guru" typeface="Raavi"/>
+        <a:font script="Cans" typeface="Euphemia"/>
+        <a:font script="Cher" typeface="Plantagenet Cherokee"/>
+        <a:font script="Yiii" typeface="Microsoft Yi Baiti"/>
+        <a:font script="Tibt" typeface="Microsoft Himalaya"/>
+        <a:font script="Thaa" typeface="MV Boli"/>
+        <a:font script="Deva" typeface="Mangal"/>
+        <a:font script="Telu" typeface="Gautami"/>
+        <a:font script="Taml" typeface="Latha"/>
+        <a:font script="Syrc" typeface="Estrangelo Edessa"/>
+        <a:font script="Orya" typeface="Kalinga"/>
+        <a:font script="Mlym" typeface="Kartika"/>
+        <a:font script="Laoo" typeface="DokChampa"/>
+        <a:font script="Sinh" typeface="Iskoola Pota"/>
+        <a:font script="Mong" typeface="Mongolian Baiti"/>
+        <a:font script="Viet" typeface="Times New Roman"/>
+        <a:font script="Uigh" typeface="Microsoft Uighur"/>
+        <a:font script="Geor" typeface="Sylfaen"/>
+      </a:majorFont>
+      <a:minorFont>
+        <a:latin typeface="Calibri"/>
+        <a:ea typeface=""/>
+        <a:cs typeface=""/>
+        <a:font script="Jpan" typeface="ＭＳ 明朝"/>
+        <a:font script="Hang" typeface="맑은 고딕"/>
+        <a:font script="Hans" typeface="宋体"/>
+        <a:font script="Hant" typeface="新細明體"/>
+        <a:font script="Arab" typeface="Arial"/>
+        <a:font script="Hebr" typeface="Arial"/>
+        <a:font script="Thai" typeface="Cordia New"/>
+        <a:font script="Ethi" typeface="Nyala"/>
+        <a:font script="Beng" typeface="Vrinda"/>
+        <a:font script="Gujr" typeface="Shruti"/>
+        <a:font script="Khmr" typeface="DaunPenh"/>
+        <a:font script="Knda" typeface="Tunga"/>
+        <a:font script="Guru" typeface="Raavi"/>
+        <a:font script="Cans" typeface="Euphemia"/>
+        <a:font script="Cher" typeface="Plantagenet Cherokee"/>
+        <a:font script="Yiii" typeface="Microsoft Yi Baiti"/>
+        <a:font script="Tibt" typeface="Microsoft Himalaya"/>
+        <a:font script="Thaa" typeface="MV Boli"/>
+        <a:font script="Deva" typeface="Mangal"/>
+        <a:font script="Telu" typeface="Gautami"/>
+        <a:font script="Taml" typeface="Latha"/>
+        <a:font script="Syrc" typeface="Estrangelo Edessa"/>
+        <a:font script="Orya" typeface="Kalinga"/>
+        <a:font script="Mlym" typeface="Kartika"/>
+        <a:font script="Laoo" typeface="DokChampa"/>
+        <a:font script="Sinh" typeface="Iskoola Pota"/>
+        <a:font script="Mong" typeface="Mongolian Baiti"/>
+        <a:font script="Viet" typeface="Arial"/>
+        <a:font script="Uigh" typeface="Microsoft Uighur"/>
+        <a:font script="Geor" typeface="Sylfaen"/>
+      </a:minorFont>
+    </a:fontScheme>
+    <a:fmtScheme name="Office">
+      <a:fillStyleLst>
+        <a:solidFill>
+          <a:schemeClr val="phClr"/>
+        </a:solidFill>
+        <a:gradFill rotWithShape="1">
+          <a:gsLst>
+            <a:gs pos="0">
+              <a:schemeClr val="phClr">
+                <a:lumMod val="110000"/>
+                <a:satMod val="105000"/>
+                <a:tint val="67000"/>
+              </a:schemeClr>
+            </a:gs>
+            <a:gs pos="50000">
+              <a:schemeClr val="phClr">
+                <a:lumMod val="105000"/>
+                <a:satMod val="103000"/>
+                <a:tint val="73000"/>
+              </a:schemeClr>
+            </a:gs>
+            <a:gs pos="100000">
+              <a:schemeClr val="phClr">
+                <a:lumMod val="105000"/>
+                <a:satMod val="109000"/>
+                <a:tint val="81000"/>
+              </a:schemeClr>
+            </a:gs>
+          </a:gsLst>
+          <a:lin ang="5400000" scaled="0"/>
+        </a:gradFill>
+        <a:gradFill rotWithShape="1">
+          <a:gsLst>
+            <a:gs pos="0">
+              <a:schemeClr val="phClr">
+                <a:satMod val="103000"/>
+                <a:lumMod val="102000"/>
+                <a:tint val="94000"/>
+              </a:schemeClr>
+            </a:gs>
+            <a:gs pos="50000">
+              <a:schemeClr val="phClr">
+                <a:satMod val="110000"/>
+                <a:lumMod val="100000"/>
+                <a:shade val="100000"/>
+              </a:schemeClr>
+            </a:gs>
+            <a:gs pos="100000">
+              <a:schemeClr val="phClr">
+                <a:lumMod val="99000"/>
+                <a:satMod val="120000"/>
+                <a:shade val="78000"/>
+              </a:schemeClr>
+            </a:gs>
+          </a:gsLst>
+          <a:lin ang="5400000" scaled="0"/>
+        </a:gradFill>
+      </a:fillStyleLst>
+      <a:lnStyleLst>
+        <a:ln w="6350" cap="flat" cmpd="sng" algn="ctr">
+          <a:solidFill>
+            <a:schemeClr val="phClr"/>
+          </a:solidFill>
+          <a:prstDash val="solid"/>
+          <a:miter lim="800000"/>
+        </a:ln>
+        <a:ln w="12700" cap="flat" cmpd="sng" algn="ctr">
+          <a:solidFill>
+            <a:schemeClr val="phClr"/>
+          </a:solidFill>
+          <a:prstDash val="solid"/>
+          <a:miter lim="800000"/>
+        </a:ln>
+        <a:ln w="19050" cap="flat" cmpd="sng" algn="ctr">
+          <a:solidFill>
+            <a:schemeClr val="phClr"/>
+          </a:solidFill>
+          <a:prstDash val="solid"/>
+          <a:miter lim="800000"/>
+        </a:ln>
+      </a:lnStyleLst>
+      <a:effectStyleLst>
+        <a:effectStyle>
+          <a:effectLst/>
+        </a:effectStyle>
+        <a:effectStyle>
+          <a:effectLst/>
+        </a:effectStyle>
+        <a:effectStyle>
+          <a:effectLst>
+            <a:outerShdw blurRad="57150" dist="19050" dir="5400000" algn="ctr" rotWithShape="0">
+              <a:srgbClr val="000000">
+                <a:alpha val="63000"/>
+              </a:srgbClr>
+            </a:outerShdw>
+          </a:effectLst>
+        </a:effectStyle>
+      </a:effectStyleLst>
+      <a:bgFillStyleLst>
+        <a:solidFill>
+          <a:schemeClr val="phClr"/>
+        </a:solidFill>
+        <a:solidFill>
+          <a:schemeClr val="phClr">
+            <a:tint val="95000"/>
+            <a:satMod val="170000"/>
+          </a:schemeClr>
+        </a:solidFill>
+        <a:gradFill rotWithShape="1">
+          <a:gsLst>
+            <a:gs pos="0">
+              <a:schemeClr val="phClr">
+                <a:tint val="93000"/>
+                <a:satMod val="150000"/>
+                <a:shade val="98000"/>
+                <a:lumMod val="102000"/>
+              </a:schemeClr>
+            </a:gs>
+            <a:gs pos="50000">
+              <a:schemeClr val="phClr">
+                <a:tint val="98000"/>
+                <a:satMod val="130000"/>
+                <a:shade val="90000"/>
+                <a:lumMod val="103000"/>
+              </a:schemeClr>
+            </a:gs>
+            <a:gs pos="100000">
+              <a:schemeClr val="phClr">
+                <a:shade val="63000"/>
+                <a:satMod val="120000"/>
+              </a:schemeClr>
+            </a:gs>
+          </a:gsLst>
+          <a:lin ang="5400000" scaled="0"/>
+        </a:gradFill>
+      </a:bgFillStyleLst>
+    </a:fmtScheme>
+  </a:themeElements>
+  <a:objectDefaults/>
+  <a:extraClrSchemeLst/>
+</a:theme>
+</file>
+
 <file path=customXml/item1.xml><?xml version="1.0" encoding="utf-8"?>
 <b:Sources xmlns:b="http://schemas.openxmlformats.org/officeDocument/2006/bibliography" xmlns="http://schemas.openxmlformats.org/officeDocument/2006/bibliography" SelectedStyle="/APASixthEditionOfficeOnline.xsl" StyleName="APA" Version="6"/>
 </file>

</xml_diff>

<commit_message>
chore: 修复 office viewer 文件在 ghpages 里无法访问 (#6435)
</commit_message>
<xml_diff>
--- a/examples/static/simple.docx
+++ b/examples/static/simple.docx
@@ -1,3 +1,418 @@
+
+<file path=word/document.xml><?xml version="1.0" encoding="utf-8"?>
+<w:document xmlns:wpc="http://schemas.microsoft.com/office/word/2010/wordprocessingCanvas" xmlns:cx="http://schemas.microsoft.com/office/drawing/2014/chartex" xmlns:cx1="http://schemas.microsoft.com/office/drawing/2015/9/8/chartex" xmlns:cx2="http://schemas.microsoft.com/office/drawing/2015/10/21/chartex" xmlns:cx3="http://schemas.microsoft.com/office/drawing/2016/5/9/chartex" xmlns:cx4="http://schemas.microsoft.com/office/drawing/2016/5/10/chartex" xmlns:cx5="http://schemas.microsoft.com/office/drawing/2016/5/11/chartex" xmlns:cx6="http://schemas.microsoft.com/office/drawing/2016/5/12/chartex" xmlns:cx7="http://schemas.microsoft.com/office/drawing/2016/5/13/chartex" xmlns:cx8="http://schemas.microsoft.com/office/drawing/2016/5/14/chartex" xmlns:mc="http://schemas.openxmlformats.org/markup-compatibility/2006" xmlns:aink="http://schemas.microsoft.com/office/drawing/2016/ink" xmlns:am3d="http://schemas.microsoft.com/office/drawing/2017/model3d" xmlns:o="urn:schemas-microsoft-com:office:office" xmlns:oel="http://schemas.microsoft.com/office/2019/extlst" xmlns:r="http://schemas.openxmlformats.org/officeDocument/2006/relationships" xmlns:m="http://schemas.openxmlformats.org/officeDocument/2006/math" xmlns:v="urn:schemas-microsoft-com:vml" xmlns:wp14="http://schemas.microsoft.com/office/word/2010/wordprocessingDrawing" xmlns:wp="http://schemas.openxmlformats.org/drawingml/2006/wordprocessingDrawing" xmlns:w10="urn:schemas-microsoft-com:office:word" xmlns:w="http://schemas.openxmlformats.org/wordprocessingml/2006/main" xmlns:w14="http://schemas.microsoft.com/office/word/2010/wordml" xmlns:w15="http://schemas.microsoft.com/office/word/2012/wordml" xmlns:w16cex="http://schemas.microsoft.com/office/word/2018/wordml/cex" xmlns:w16cid="http://schemas.microsoft.com/office/word/2016/wordml/cid" xmlns:w16="http://schemas.microsoft.com/office/word/2018/wordml" xmlns:w16du="http://schemas.microsoft.com/office/word/2023/wordml/word16du" xmlns:w16sdtdh="http://schemas.microsoft.com/office/word/2020/wordml/sdtdatahash" xmlns:w16se="http://schemas.microsoft.com/office/word/2015/wordml/symex" xmlns:wpg="http://schemas.microsoft.com/office/word/2010/wordprocessingGroup" xmlns:wpi="http://schemas.microsoft.com/office/word/2010/wordprocessingInk" xmlns:wne="http://schemas.microsoft.com/office/word/2006/wordml" xmlns:wps="http://schemas.microsoft.com/office/word/2010/wordprocessingShape" mc:Ignorable="w14 w15 w16se w16cid w16 w16cex w16sdtdh wp14">
+  <w:body>
+    <w:p/>
+    <w:tbl>
+      <w:tblPr>
+        <w:tblStyle w:val="TableGrid"/>
+        <w:tblW w:w="0" w:type="auto"/>
+        <w:tblLook w:val="04A0" w:firstRow="1" w:lastRow="0" w:firstColumn="1" w:lastColumn="0" w:noHBand="0" w:noVBand="1"/>
+      </w:tblPr>
+      <w:tblGrid>
+        <w:gridCol w:w="2840"/>
+        <w:gridCol w:w="2841"/>
+        <w:gridCol w:w="3056"/>
+      </w:tblGrid>
+      <w:tr>
+        <w:tc>
+          <w:tcPr>
+            <w:tcW w:w="2840" w:type="dxa"/>
+          </w:tcPr>
+          <w:p>
+            <w:r>
+              <w:t>head</w:t>
+            </w:r>
+          </w:p>
+        </w:tc>
+        <w:tc>
+          <w:tcPr>
+            <w:tcW w:w="2841" w:type="dxa"/>
+          </w:tcPr>
+          <w:p>
+            <w:hyperlink r:id="rId6" w:history="1">
+              <w:r>
+                <w:rPr>
+                  <w:rStyle w:val="Hyperlink"/>
+                </w:rPr>
+                <w:t>amis</w:t>
+              </w:r>
+            </w:hyperlink>
+            <w:bookmarkStart w:id="0" w:name="bm"/>
+            <w:bookmarkEnd w:id="0"/>
+          </w:p>
+        </w:tc>
+        <w:tc>
+          <w:tcPr>
+            <w:tcW w:w="2841" w:type="dxa"/>
+          </w:tcPr>
+          <w:p/>
+        </w:tc>
+      </w:tr>
+      <w:tr>
+        <w:tc>
+          <w:tcPr>
+            <w:tcW w:w="5681" w:type="dxa"/>
+            <w:gridSpan w:val="2"/>
+          </w:tcPr>
+          <w:p>
+            <w:pPr>
+              <w:jc w:val="center"/>
+            </w:pPr>
+            <w:r>
+              <w:t>content</w:t>
+            </w:r>
+          </w:p>
+        </w:tc>
+        <w:tc>
+          <w:tcPr>
+            <w:tcW w:w="2841" w:type="dxa"/>
+          </w:tcPr>
+          <w:p/>
+        </w:tc>
+      </w:tr>
+      <w:tr>
+        <w:tc>
+          <w:tcPr>
+            <w:tcW w:w="2840" w:type="dxa"/>
+          </w:tcPr>
+          <w:p>
+            <w:pPr>
+              <w:numPr>
+                <w:ilvl w:val="0"/>
+                <w:numId w:val="1"/>
+              </w:numPr>
+            </w:pPr>
+            <w:r>
+              <w:t>L1</w:t>
+            </w:r>
+          </w:p>
+          <w:p>
+            <w:pPr>
+              <w:numPr>
+                <w:ilvl w:val="1"/>
+                <w:numId w:val="1"/>
+              </w:numPr>
+              <w:tabs>
+                <w:tab w:val="left" w:pos="425"/>
+              </w:tabs>
+            </w:pPr>
+            <w:r>
+              <w:rPr>
+                <w:rFonts w:hint="eastAsia"/>
+              </w:rPr>
+              <w:t>L</w:t>
+            </w:r>
+            <w:r>
+              <w:t>1.1</w:t>
+            </w:r>
+          </w:p>
+          <w:p>
+            <w:pPr>
+              <w:numPr>
+                <w:ilvl w:val="0"/>
+                <w:numId w:val="1"/>
+              </w:numPr>
+            </w:pPr>
+            <w:r>
+              <w:t>L2</w:t>
+            </w:r>
+          </w:p>
+        </w:tc>
+        <w:tc>
+          <w:tcPr>
+            <w:tcW w:w="2841" w:type="dxa"/>
+          </w:tcPr>
+          <w:p>
+            <w:pPr>
+              <w:rPr>
+                <w:sz w:val="21"/>
+                <w:szCs w:val="21"/>
+              </w:rPr>
+            </w:pPr>
+            <w:r>
+              <w:rPr>
+                <w:sz w:val="21"/>
+                <w:szCs w:val="21"/>
+              </w:rPr>
+              <w:t>large</w:t>
+            </w:r>
+          </w:p>
+          <w:p>
+            <w:pPr>
+              <w:rPr>
+                <w:i/>
+                <w:iCs/>
+                <w:sz w:val="21"/>
+                <w:szCs w:val="21"/>
+              </w:rPr>
+            </w:pPr>
+            <w:r>
+              <w:rPr>
+                <w:i/>
+                <w:iCs/>
+                <w:sz w:val="21"/>
+                <w:szCs w:val="21"/>
+              </w:rPr>
+              <w:t>italic</w:t>
+            </w:r>
+          </w:p>
+          <w:p>
+            <w:pPr>
+              <w:rPr>
+                <w:sz w:val="21"/>
+                <w:szCs w:val="21"/>
+                <w:u w:val="single"/>
+              </w:rPr>
+            </w:pPr>
+            <w:r>
+              <w:rPr>
+                <w:sz w:val="21"/>
+                <w:szCs w:val="21"/>
+                <w:u w:val="single"/>
+              </w:rPr>
+              <w:t>underline</w:t>
+            </w:r>
+          </w:p>
+          <w:p>
+            <w:pPr>
+              <w:rPr>
+                <w:strike/>
+                <w:sz w:val="21"/>
+                <w:szCs w:val="21"/>
+              </w:rPr>
+            </w:pPr>
+            <w:r>
+              <w:rPr>
+                <w:strike/>
+                <w:sz w:val="21"/>
+                <w:szCs w:val="21"/>
+              </w:rPr>
+              <w:t>strikethrough</w:t>
+            </w:r>
+          </w:p>
+          <w:p>
+            <w:pPr>
+              <w:rPr>
+                <w:sz w:val="21"/>
+                <w:szCs w:val="21"/>
+                <w:vertAlign w:val="superscript"/>
+              </w:rPr>
+            </w:pPr>
+            <w:r>
+              <w:rPr>
+                <w:sz w:val="21"/>
+                <w:szCs w:val="21"/>
+              </w:rPr>
+              <w:t>X</w:t>
+            </w:r>
+            <w:r>
+              <w:rPr>
+                <w:sz w:val="21"/>
+                <w:szCs w:val="21"/>
+                <w:vertAlign w:val="subscript"/>
+              </w:rPr>
+              <w:t>2</w:t>
+            </w:r>
+            <w:r>
+              <w:rPr>
+                <w:sz w:val="21"/>
+                <w:szCs w:val="21"/>
+                <w:vertAlign w:val="subscript"/>
+              </w:rPr>
+              <w:t xml:space="preserve"> </w:t>
+            </w:r>
+            <w:proofErr w:type="spellStart"/>
+            <w:r>
+              <w:rPr>
+                <w:sz w:val="21"/>
+                <w:szCs w:val="21"/>
+              </w:rPr>
+              <w:t>X</w:t>
+            </w:r>
+            <w:r>
+              <w:rPr>
+                <w:sz w:val="21"/>
+                <w:szCs w:val="21"/>
+                <w:vertAlign w:val="superscript"/>
+              </w:rPr>
+              <w:t>2</w:t>
+            </w:r>
+            <w:proofErr w:type="spellEnd"/>
+          </w:p>
+        </w:tc>
+        <w:tc>
+          <w:tcPr>
+            <w:tcW w:w="2841" w:type="dxa"/>
+            <w:vMerge w:val="restart"/>
+          </w:tcPr>
+          <w:p>
+            <w:r>
+              <w:rPr>
+                <w:noProof/>
+              </w:rPr>
+              <w:drawing>
+                <wp:inline distT="0" distB="0" distL="0" distR="0" wp14:anchorId="04737B1B" wp14:editId="73212B42">
+                  <wp:extent cx="1803400" cy="558800"/>
+                  <wp:effectExtent l="0" t="0" r="0" b="0"/>
+                  <wp:docPr id="1" name="Picture 1" descr="Logo&#10;&#10;Description automatically generated"/>
+                  <wp:cNvGraphicFramePr>
+                    <a:graphicFrameLocks xmlns:a="http://schemas.openxmlformats.org/drawingml/2006/main" noChangeAspect="1"/>
+                  </wp:cNvGraphicFramePr>
+                  <a:graphic xmlns:a="http://schemas.openxmlformats.org/drawingml/2006/main">
+                    <a:graphicData uri="http://schemas.openxmlformats.org/drawingml/2006/picture">
+                      <pic:pic xmlns:pic="http://schemas.openxmlformats.org/drawingml/2006/picture">
+                        <pic:nvPicPr>
+                          <pic:cNvPr id="1" name="Picture 1" descr="Logo&#10;&#10;Description automatically generated"/>
+                          <pic:cNvPicPr/>
+                        </pic:nvPicPr>
+                        <pic:blipFill>
+                          <a:blip r:embed="rId7">
+                            <a:extLst>
+                              <a:ext uri="{28A0092B-C50C-407E-A947-70E740481C1C}">
+                                <a14:useLocalDpi xmlns:a14="http://schemas.microsoft.com/office/drawing/2010/main" val="0"/>
+                              </a:ext>
+                            </a:extLst>
+                          </a:blip>
+                          <a:stretch>
+                            <a:fillRect/>
+                          </a:stretch>
+                        </pic:blipFill>
+                        <pic:spPr>
+                          <a:xfrm>
+                            <a:off x="0" y="0"/>
+                            <a:ext cx="1803400" cy="558800"/>
+                          </a:xfrm>
+                          <a:prstGeom prst="rect">
+                            <a:avLst/>
+                          </a:prstGeom>
+                        </pic:spPr>
+                      </pic:pic>
+                    </a:graphicData>
+                  </a:graphic>
+                </wp:inline>
+              </w:drawing>
+            </w:r>
+          </w:p>
+        </w:tc>
+      </w:tr>
+      <w:tr>
+        <w:tc>
+          <w:tcPr>
+            <w:tcW w:w="2840" w:type="dxa"/>
+          </w:tcPr>
+          <w:p>
+            <w:pPr>
+              <w:pStyle w:val="1customStyle"/>
+            </w:pPr>
+            <w:r>
+              <w:t>Custom   Style</w:t>
+            </w:r>
+          </w:p>
+        </w:tc>
+        <w:tc>
+          <w:tcPr>
+            <w:tcW w:w="2841" w:type="dxa"/>
+          </w:tcPr>
+          <w:p>
+            <w:pPr>
+              <w:pStyle w:val="1customStyle"/>
+              <w:shd w:val="clear" w:color="auto" w:fill="FBE4D5" w:themeFill="accent2" w:themeFillTint="33"/>
+              <w:rPr>
+                <w:b w:val="0"/>
+                <w:bCs/>
+              </w:rPr>
+            </w:pPr>
+            <w:r>
+              <w:rPr>
+                <w:b w:val="0"/>
+                <w:bCs/>
+              </w:rPr>
+              <w:t>shad</w:t>
+            </w:r>
+          </w:p>
+        </w:tc>
+        <w:tc>
+          <w:tcPr>
+            <w:tcW w:w="2841" w:type="dxa"/>
+            <w:vMerge/>
+          </w:tcPr>
+          <w:p/>
+        </w:tc>
+      </w:tr>
+      <w:tr>
+        <w:tc>
+          <w:tcPr>
+            <w:tcW w:w="2840" w:type="dxa"/>
+          </w:tcPr>
+          <w:p>
+            <w:pPr>
+              <w:pStyle w:val="1customStyle"/>
+              <w:pBdr>
+                <w:top w:val="single" w:sz="4" w:space="1" w:color="auto"/>
+                <w:left w:val="single" w:sz="4" w:space="4" w:color="auto"/>
+                <w:bottom w:val="single" w:sz="4" w:space="1" w:color="auto"/>
+                <w:right w:val="single" w:sz="4" w:space="4" w:color="auto"/>
+                <w:between w:val="single" w:sz="4" w:space="1" w:color="auto"/>
+                <w:bar w:val="single" w:sz="4" w:color="auto"/>
+              </w:pBdr>
+              <w:rPr>
+                <w:b w:val="0"/>
+                <w:bCs/>
+              </w:rPr>
+            </w:pPr>
+            <w:r>
+              <w:rPr>
+                <w:b w:val="0"/>
+                <w:bCs/>
+              </w:rPr>
+              <w:t>border</w:t>
+            </w:r>
+          </w:p>
+        </w:tc>
+        <w:tc>
+          <w:tcPr>
+            <w:tcW w:w="2841" w:type="dxa"/>
+          </w:tcPr>
+          <w:p>
+            <w:pPr>
+              <w:pStyle w:val="1customStyle"/>
+              <w:jc w:val="right"/>
+              <w:rPr>
+                <w:b w:val="0"/>
+                <w:bCs/>
+              </w:rPr>
+            </w:pPr>
+            <w:proofErr w:type="spellStart"/>
+            <w:r>
+              <w:rPr>
+                <w:b w:val="0"/>
+                <w:bCs/>
+              </w:rPr>
+              <w:t>alignRight</w:t>
+            </w:r>
+            <w:proofErr w:type="spellEnd"/>
+          </w:p>
+        </w:tc>
+        <w:tc>
+          <w:tcPr>
+            <w:tcW w:w="2841" w:type="dxa"/>
+            <w:vMerge/>
+          </w:tcPr>
+          <w:p/>
+        </w:tc>
+      </w:tr>
+    </w:tbl>
+    <w:p/>
+    <w:sectPr>
+      <w:pgSz w:w="11906" w:h="16838"/>
+      <w:pgMar w:top="1440" w:right="1440" w:bottom="1440" w:left="1440" w:header="720" w:footer="720" w:gutter="0"/>
+      <w:cols w:space="720"/>
+      <w:docGrid w:linePitch="360"/>
+    </w:sectPr>
+  </w:body>
+</w:document>
+</file>
 
 <file path=word/numbering.xml><?xml version="1.0" encoding="utf-8"?>
 <w:numbering xmlns:wpc="http://schemas.microsoft.com/office/word/2010/wordprocessingCanvas" xmlns:cx="http://schemas.microsoft.com/office/drawing/2014/chartex" xmlns:cx1="http://schemas.microsoft.com/office/drawing/2015/9/8/chartex" xmlns:cx2="http://schemas.microsoft.com/office/drawing/2015/10/21/chartex" xmlns:cx3="http://schemas.microsoft.com/office/drawing/2016/5/9/chartex" xmlns:cx4="http://schemas.microsoft.com/office/drawing/2016/5/10/chartex" xmlns:cx5="http://schemas.microsoft.com/office/drawing/2016/5/11/chartex" xmlns:cx6="http://schemas.microsoft.com/office/drawing/2016/5/12/chartex" xmlns:cx7="http://schemas.microsoft.com/office/drawing/2016/5/13/chartex" xmlns:cx8="http://schemas.microsoft.com/office/drawing/2016/5/14/chartex" xmlns:mc="http://schemas.openxmlformats.org/markup-compatibility/2006" xmlns:aink="http://schemas.microsoft.com/office/drawing/2016/ink" xmlns:am3d="http://schemas.microsoft.com/office/drawing/2017/model3d" xmlns:o="urn:schemas-microsoft-com:office:office" xmlns:oel="http://schemas.microsoft.com/office/2019/extlst" xmlns:r="http://schemas.openxmlformats.org/officeDocument/2006/relationships" xmlns:m="http://schemas.openxmlformats.org/officeDocument/2006/math" xmlns:v="urn:schemas-microsoft-com:vml" xmlns:wp14="http://schemas.microsoft.com/office/word/2010/wordprocessingDrawing" xmlns:wp="http://schemas.openxmlformats.org/drawingml/2006/wordprocessingDrawing" xmlns:w10="urn:schemas-microsoft-com:office:word" xmlns:w="http://schemas.openxmlformats.org/wordprocessingml/2006/main" xmlns:w14="http://schemas.microsoft.com/office/word/2010/wordml" xmlns:w15="http://schemas.microsoft.com/office/word/2012/wordml" xmlns:w16cex="http://schemas.microsoft.com/office/word/2018/wordml/cex" xmlns:w16cid="http://schemas.microsoft.com/office/word/2016/wordml/cid" xmlns:w16="http://schemas.microsoft.com/office/word/2018/wordml" xmlns:w16du="http://schemas.microsoft.com/office/word/2023/wordml/word16du" xmlns:w16sdtdh="http://schemas.microsoft.com/office/word/2020/wordml/sdtdatahash" xmlns:w16se="http://schemas.microsoft.com/office/word/2015/wordml/symex" xmlns:wpg="http://schemas.microsoft.com/office/word/2010/wordprocessingGroup" xmlns:wpi="http://schemas.microsoft.com/office/word/2010/wordprocessingInk" xmlns:wne="http://schemas.microsoft.com/office/word/2006/wordml" xmlns:wps="http://schemas.microsoft.com/office/word/2010/wordprocessingShape" mc:Ignorable="w14 w15 w16se w16cid w16 w16cex w16sdtdh wp14">
@@ -1647,6 +2062,262 @@
 </w:styles>
 </file>
 
+<file path=word/theme/theme1.xml><?xml version="1.0" encoding="utf-8"?>
+<a:theme xmlns:a="http://schemas.openxmlformats.org/drawingml/2006/main" name="Office 主题">
+  <a:themeElements>
+    <a:clrScheme name="Office">
+      <a:dk1>
+        <a:sysClr val="windowText" lastClr="000000"/>
+      </a:dk1>
+      <a:lt1>
+        <a:sysClr val="window" lastClr="FFFFFF"/>
+      </a:lt1>
+      <a:dk2>
+        <a:srgbClr val="44546A"/>
+      </a:dk2>
+      <a:lt2>
+        <a:srgbClr val="E7E6E6"/>
+      </a:lt2>
+      <a:accent1>
+        <a:srgbClr val="5B9BD5"/>
+      </a:accent1>
+      <a:accent2>
+        <a:srgbClr val="ED7D31"/>
+      </a:accent2>
+      <a:accent3>
+        <a:srgbClr val="A5A5A5"/>
+      </a:accent3>
+      <a:accent4>
+        <a:srgbClr val="FFC000"/>
+      </a:accent4>
+      <a:accent5>
+        <a:srgbClr val="4472C4"/>
+      </a:accent5>
+      <a:accent6>
+        <a:srgbClr val="70AD47"/>
+      </a:accent6>
+      <a:hlink>
+        <a:srgbClr val="0563C1"/>
+      </a:hlink>
+      <a:folHlink>
+        <a:srgbClr val="954F72"/>
+      </a:folHlink>
+    </a:clrScheme>
+    <a:fontScheme name="Office">
+      <a:majorFont>
+        <a:latin typeface="Calibri Light"/>
+        <a:ea typeface=""/>
+        <a:cs typeface=""/>
+        <a:font script="Jpan" typeface="ＭＳ ゴシック"/>
+        <a:font script="Hang" typeface="맑은 고딕"/>
+        <a:font script="Hans" typeface="宋体"/>
+        <a:font script="Hant" typeface="新細明體"/>
+        <a:font script="Arab" typeface="Times New Roman"/>
+        <a:font script="Hebr" typeface="Times New Roman"/>
+        <a:font script="Thai" typeface="Angsana New"/>
+        <a:font script="Ethi" typeface="Nyala"/>
+        <a:font script="Beng" typeface="Vrinda"/>
+        <a:font script="Gujr" typeface="Shruti"/>
+        <a:font script="Khmr" typeface="MoolBoran"/>
+        <a:font script="Knda" typeface="Tunga"/>
+        <a:font script="Guru" typeface="Raavi"/>
+        <a:font script="Cans" typeface="Euphemia"/>
+        <a:font script="Cher" typeface="Plantagenet Cherokee"/>
+        <a:font script="Yiii" typeface="Microsoft Yi Baiti"/>
+        <a:font script="Tibt" typeface="Microsoft Himalaya"/>
+        <a:font script="Thaa" typeface="MV Boli"/>
+        <a:font script="Deva" typeface="Mangal"/>
+        <a:font script="Telu" typeface="Gautami"/>
+        <a:font script="Taml" typeface="Latha"/>
+        <a:font script="Syrc" typeface="Estrangelo Edessa"/>
+        <a:font script="Orya" typeface="Kalinga"/>
+        <a:font script="Mlym" typeface="Kartika"/>
+        <a:font script="Laoo" typeface="DokChampa"/>
+        <a:font script="Sinh" typeface="Iskoola Pota"/>
+        <a:font script="Mong" typeface="Mongolian Baiti"/>
+        <a:font script="Viet" typeface="Times New Roman"/>
+        <a:font script="Uigh" typeface="Microsoft Uighur"/>
+        <a:font script="Geor" typeface="Sylfaen"/>
+      </a:majorFont>
+      <a:minorFont>
+        <a:latin typeface="Calibri"/>
+        <a:ea typeface=""/>
+        <a:cs typeface=""/>
+        <a:font script="Jpan" typeface="ＭＳ 明朝"/>
+        <a:font script="Hang" typeface="맑은 고딕"/>
+        <a:font script="Hans" typeface="宋体"/>
+        <a:font script="Hant" typeface="新細明體"/>
+        <a:font script="Arab" typeface="Arial"/>
+        <a:font script="Hebr" typeface="Arial"/>
+        <a:font script="Thai" typeface="Cordia New"/>
+        <a:font script="Ethi" typeface="Nyala"/>
+        <a:font script="Beng" typeface="Vrinda"/>
+        <a:font script="Gujr" typeface="Shruti"/>
+        <a:font script="Khmr" typeface="DaunPenh"/>
+        <a:font script="Knda" typeface="Tunga"/>
+        <a:font script="Guru" typeface="Raavi"/>
+        <a:font script="Cans" typeface="Euphemia"/>
+        <a:font script="Cher" typeface="Plantagenet Cherokee"/>
+        <a:font script="Yiii" typeface="Microsoft Yi Baiti"/>
+        <a:font script="Tibt" typeface="Microsoft Himalaya"/>
+        <a:font script="Thaa" typeface="MV Boli"/>
+        <a:font script="Deva" typeface="Mangal"/>
+        <a:font script="Telu" typeface="Gautami"/>
+        <a:font script="Taml" typeface="Latha"/>
+        <a:font script="Syrc" typeface="Estrangelo Edessa"/>
+        <a:font script="Orya" typeface="Kalinga"/>
+        <a:font script="Mlym" typeface="Kartika"/>
+        <a:font script="Laoo" typeface="DokChampa"/>
+        <a:font script="Sinh" typeface="Iskoola Pota"/>
+        <a:font script="Mong" typeface="Mongolian Baiti"/>
+        <a:font script="Viet" typeface="Arial"/>
+        <a:font script="Uigh" typeface="Microsoft Uighur"/>
+        <a:font script="Geor" typeface="Sylfaen"/>
+      </a:minorFont>
+    </a:fontScheme>
+    <a:fmtScheme name="Office">
+      <a:fillStyleLst>
+        <a:solidFill>
+          <a:schemeClr val="phClr"/>
+        </a:solidFill>
+        <a:gradFill rotWithShape="1">
+          <a:gsLst>
+            <a:gs pos="0">
+              <a:schemeClr val="phClr">
+                <a:lumMod val="110000"/>
+                <a:satMod val="105000"/>
+                <a:tint val="67000"/>
+              </a:schemeClr>
+            </a:gs>
+            <a:gs pos="50000">
+              <a:schemeClr val="phClr">
+                <a:lumMod val="105000"/>
+                <a:satMod val="103000"/>
+                <a:tint val="73000"/>
+              </a:schemeClr>
+            </a:gs>
+            <a:gs pos="100000">
+              <a:schemeClr val="phClr">
+                <a:lumMod val="105000"/>
+                <a:satMod val="109000"/>
+                <a:tint val="81000"/>
+              </a:schemeClr>
+            </a:gs>
+          </a:gsLst>
+          <a:lin ang="5400000" scaled="0"/>
+        </a:gradFill>
+        <a:gradFill rotWithShape="1">
+          <a:gsLst>
+            <a:gs pos="0">
+              <a:schemeClr val="phClr">
+                <a:satMod val="103000"/>
+                <a:lumMod val="102000"/>
+                <a:tint val="94000"/>
+              </a:schemeClr>
+            </a:gs>
+            <a:gs pos="50000">
+              <a:schemeClr val="phClr">
+                <a:satMod val="110000"/>
+                <a:lumMod val="100000"/>
+                <a:shade val="100000"/>
+              </a:schemeClr>
+            </a:gs>
+            <a:gs pos="100000">
+              <a:schemeClr val="phClr">
+                <a:lumMod val="99000"/>
+                <a:satMod val="120000"/>
+                <a:shade val="78000"/>
+              </a:schemeClr>
+            </a:gs>
+          </a:gsLst>
+          <a:lin ang="5400000" scaled="0"/>
+        </a:gradFill>
+      </a:fillStyleLst>
+      <a:lnStyleLst>
+        <a:ln w="6350" cap="flat" cmpd="sng" algn="ctr">
+          <a:solidFill>
+            <a:schemeClr val="phClr"/>
+          </a:solidFill>
+          <a:prstDash val="solid"/>
+          <a:miter lim="800000"/>
+        </a:ln>
+        <a:ln w="12700" cap="flat" cmpd="sng" algn="ctr">
+          <a:solidFill>
+            <a:schemeClr val="phClr"/>
+          </a:solidFill>
+          <a:prstDash val="solid"/>
+          <a:miter lim="800000"/>
+        </a:ln>
+        <a:ln w="19050" cap="flat" cmpd="sng" algn="ctr">
+          <a:solidFill>
+            <a:schemeClr val="phClr"/>
+          </a:solidFill>
+          <a:prstDash val="solid"/>
+          <a:miter lim="800000"/>
+        </a:ln>
+      </a:lnStyleLst>
+      <a:effectStyleLst>
+        <a:effectStyle>
+          <a:effectLst/>
+        </a:effectStyle>
+        <a:effectStyle>
+          <a:effectLst/>
+        </a:effectStyle>
+        <a:effectStyle>
+          <a:effectLst>
+            <a:outerShdw blurRad="57150" dist="19050" dir="5400000" algn="ctr" rotWithShape="0">
+              <a:srgbClr val="000000">
+                <a:alpha val="63000"/>
+              </a:srgbClr>
+            </a:outerShdw>
+          </a:effectLst>
+        </a:effectStyle>
+      </a:effectStyleLst>
+      <a:bgFillStyleLst>
+        <a:solidFill>
+          <a:schemeClr val="phClr"/>
+        </a:solidFill>
+        <a:solidFill>
+          <a:schemeClr val="phClr">
+            <a:tint val="95000"/>
+            <a:satMod val="170000"/>
+          </a:schemeClr>
+        </a:solidFill>
+        <a:gradFill rotWithShape="1">
+          <a:gsLst>
+            <a:gs pos="0">
+              <a:schemeClr val="phClr">
+                <a:tint val="93000"/>
+                <a:satMod val="150000"/>
+                <a:shade val="98000"/>
+                <a:lumMod val="102000"/>
+              </a:schemeClr>
+            </a:gs>
+            <a:gs pos="50000">
+              <a:schemeClr val="phClr">
+                <a:tint val="98000"/>
+                <a:satMod val="130000"/>
+                <a:shade val="90000"/>
+                <a:lumMod val="103000"/>
+              </a:schemeClr>
+            </a:gs>
+            <a:gs pos="100000">
+              <a:schemeClr val="phClr">
+                <a:shade val="63000"/>
+                <a:satMod val="120000"/>
+              </a:schemeClr>
+            </a:gs>
+          </a:gsLst>
+          <a:lin ang="5400000" scaled="0"/>
+        </a:gradFill>
+      </a:bgFillStyleLst>
+    </a:fmtScheme>
+  </a:themeElements>
+  <a:objectDefaults/>
+  <a:extraClrSchemeLst/>
+</a:theme>
+</file>
+
 <file path=customXml/item1.xml><?xml version="1.0" encoding="utf-8"?>
 <b:Sources xmlns:b="http://schemas.openxmlformats.org/officeDocument/2006/bibliography" xmlns="http://schemas.openxmlformats.org/officeDocument/2006/bibliography" SelectedStyle="/APASixthEditionOfficeOnline.xsl" StyleName="APA" Version="6"/>
 </file>

</xml_diff>